<commit_message>
Added a missed qualifying word
</commit_message>
<xml_diff>
--- a/Heroes of Pymoli Observations_AdrianStrecker.docx
+++ b/Heroes of Pymoli Observations_AdrianStrecker.docx
@@ -59,7 +59,13 @@
         <w:ind w:firstLine="720"/>
       </w:pPr>
       <w:r>
-        <w:t>The first observable trend is while females are more likely to purchase more than once, the fact that males make up about 84% of the player base means males are currently the target audience for the game. However, if marketing could grab the attention of more females, the game would likely see an increase in repeat purchases which might increase the chances the player will continue to play longer as they have a higher vested interest in doing so (i.e. more money spent by an individual is higher incentive to keep playing as they have staked real money in playing). Another route that could be taken would be to offer incentives for repeat buys such as a tiny bonus in game or something similar that would appeal to the main player base.</w:t>
+        <w:t>The first observable trend is while females are</w:t>
+      </w:r>
+      <w:r>
+        <w:t xml:space="preserve"> slightly</w:t>
+      </w:r>
+      <w:r>
+        <w:t xml:space="preserve"> more likely to purchase more than once, the fact that males make up about 84% of the player base means males are currently the target audience for the game. However, if marketing could grab the attention of more females, the game would likely see an increase in repeat purchases which might increase the chances the player will continue to play longer as they have a higher vested interest in doing so (i.e. more money spent by an individual is higher incentive to keep playing as they have staked real money in playing). Another route that could be taken would be to offer incentives for repeat buys such as a tiny bonus in game or something similar that would appeal to the main player base.</w:t>
       </w:r>
     </w:p>
     <w:p>

</xml_diff>